<commit_message>
Umidade do terreno / desenvolvimento.
</commit_message>
<xml_diff>
--- a/Monografia/Desenvolvimento.docx
+++ b/Monografia/Desenvolvimento.docx
@@ -122,13 +122,7 @@
         <w:t>atriz</w:t>
       </w:r>
       <w:r>
-        <w:t xml:space="preserve">, a </w:t>
-      </w:r>
-      <w:r>
-        <w:t>concentração de água no solo</w:t>
-      </w:r>
-      <w:r>
-        <w:t xml:space="preserve"> e a superfície da paisagem</w:t>
+        <w:t>, a concentração de água no solo e a superfície da paisagem</w:t>
       </w:r>
       <w:r>
         <w:t>.</w:t>
@@ -228,12 +222,7 @@
       </w:r>
       <w:proofErr w:type="spellEnd"/>
       <w:r>
-        <w:t xml:space="preserve"> do Relevo p. 41</w:t>
-      </w:r>
-      <w:bookmarkStart w:id="0" w:name="_GoBack"/>
-      <w:bookmarkEnd w:id="0"/>
-      <w:r>
-        <w:t>)</w:t>
+        <w:t xml:space="preserve"> do Relevo p. 41)</w:t>
       </w:r>
     </w:p>
     <w:p>
@@ -1155,7 +1144,99 @@
         <w:t>Quanto ao algoritmo de erosão hidráulica, é realizada uma simples verificação na conversão de solo em sedimento: Quando a quantidade a ser convertida for maior do que a quantidade de solo presente na célula, é convertida apenas esta quantidade. Nota-se que, como o algoritmo atual assume uma concentração uniforme de sedimento por toda a água, equivalente a quantidade máxima de solo convertida, que essa limitação causará um lento aumento da quantidade final de solo na paisagem.</w:t>
       </w:r>
     </w:p>
-    <w:p/>
+    <w:p>
+      <w:r>
+        <w:t>INCLUSÃO DAS SUPERFÍCIES DE TERRENO</w:t>
+      </w:r>
+    </w:p>
+    <w:p>
+      <w:r>
+        <w:t>Os dados de superfície da paisagem são armazenados em uma matriz similar à utilizada para as alturas, mas ao invés de valores decimais são armazenados valores inteiros correspondentes a uma enumeração dos tipos de superfície suportados pela aplicação. No objeto de solo foram incluídas texturas adicionais para cada superfície, de forma que a opacidade da textura em um determinado ponto da paisagem possa ser acessada por meio das coordenadas x e y, mais o valor da superfície no ponto em questão.</w:t>
+      </w:r>
+    </w:p>
+    <w:p>
+      <w:r>
+        <w:t>Os tipos de superfície adotados na aplicação são: solo exposto, grama, floresta e concreto (pavimento). Como a informação de superfície não pode ser deduzida de um mapa de altura convencional</w:t>
+      </w:r>
+      <w:proofErr w:type="gramStart"/>
+      <w:r>
+        <w:t>, foi</w:t>
+      </w:r>
+      <w:proofErr w:type="gramEnd"/>
+      <w:r>
+        <w:t xml:space="preserve"> desenvolvida uma opção na aplicação para permitir que o usuário desenhe a superfície com o mouse.</w:t>
+      </w:r>
+    </w:p>
+    <w:p>
+      <w:r>
+        <w:t>Em relação à erosão térmica, os dados de superfície são utilizados para modificar a inclinação máxima permitida em um determinado ponto da paisagem.</w:t>
+      </w:r>
+      <w:r>
+        <w:t xml:space="preserve"> Notar que a inclinação é </w:t>
+      </w:r>
+      <w:r>
+        <w:lastRenderedPageBreak/>
+        <w:t xml:space="preserve">representada pela diferença entre alturas vizinhas (e não por valores de ângulo). Para cada ponto avaliado pelo algoritmo, a inclinação máxima é multiplicada por um valor modificador correspondente à superfície do mesmo. Para solo exposto, esse valor é </w:t>
+      </w:r>
+      <w:proofErr w:type="gramStart"/>
+      <w:r>
+        <w:t>1</w:t>
+      </w:r>
+      <w:proofErr w:type="gramEnd"/>
+      <w:r>
+        <w:t xml:space="preserve">, mantendo o valor atual de inclinação. Já para grama e floresta, esses valores são 1,1 e 1,2, exigindo maiores diferenças de altura do que o solo exposto. Esses valores visam representar a resistência à movimentação vista em solos com vegetação, devido ao enraizamento. Superfícies de concreto são ignoradas no algoritmo, pois </w:t>
+      </w:r>
+      <w:r>
+        <w:t>se assume</w:t>
+      </w:r>
+      <w:r>
+        <w:t xml:space="preserve"> que a estrutura do pavimento impede qualquer queda de material.</w:t>
+      </w:r>
+    </w:p>
+    <w:p>
+      <w:r>
+        <w:t>Essa validação é apenas feita sobre o ponto central, e não sobre os vizinhos, por questões de desempenho. Isso significa que a superfície na região mais alta definirá a quantidade de material que será transportado para as regiões mais baixas. Para simular a destruição de vegetação/estruturas em deslizamentos, as células que recebem material de células mais altas têm sua superfície alterada para solo exposto.</w:t>
+      </w:r>
+    </w:p>
+    <w:p>
+      <w:r>
+        <w:t>Em relação à erosão térmica, o tipo de superfície modifica a quantidade de água da chuva acumulada e a quantidade de água absorvida em cada célula. Como a movimentação de sedimentos depende destes eventos, o tipo de superfície também afeta a alteração do relevo, embora de uma forma indireta.</w:t>
+      </w:r>
+    </w:p>
+    <w:p>
+      <w:r>
+        <w:t>No acúmulo de água, é considerado apenas um percentual da quantidade total de água proveniente da chuva. Esses percentuais são 100%, 80%, 40% e 100% para solo, grama, floresta e concreto, respectivamente. A redução no acumulo em regiões de gramado e floresta visa representar o amortecimento que a vegetação proporciona sobre a água da chuva, o que reduz o efeito da mesma sobre o solo.</w:t>
+      </w:r>
+    </w:p>
+    <w:p>
+      <w:r>
+        <w:t xml:space="preserve">A drenagem da água é modificada da mesma maneira, com percentuais de 100%, 80%, 80% e 0% para </w:t>
+      </w:r>
+      <w:r>
+        <w:t>solo, grama, floresta e concreto, respectivamente.</w:t>
+      </w:r>
+      <w:r>
+        <w:t xml:space="preserve"> Esses valores se baseiam na permeabilidade de cada superfície, e afeta indiretamente a quantidade de sedimento que cada célula tende a receber. [Precisa de mais fundamento]</w:t>
+      </w:r>
+    </w:p>
+    <w:p>
+      <w:r>
+        <w:t xml:space="preserve"> </w:t>
+      </w:r>
+      <w:r>
+        <w:t xml:space="preserve">Em relação à simulação da água, células com quantidades de água superiores </w:t>
+      </w:r>
+      <w:proofErr w:type="gramStart"/>
+      <w:r>
+        <w:t>à</w:t>
+      </w:r>
+      <w:proofErr w:type="gramEnd"/>
+      <w:r>
+        <w:t xml:space="preserve"> 25% da altura máxima permitida pelo objeto do terreno têm sua superfície alterada para solo, para simular a destruição causada pela enxurrada.</w:t>
+      </w:r>
+      <w:bookmarkStart w:id="0" w:name="_GoBack"/>
+      <w:bookmarkEnd w:id="0"/>
+    </w:p>
     <w:p/>
     <w:p/>
     <w:p/>

</xml_diff>